<commit_message>
Updated Business Manager Files
</commit_message>
<xml_diff>
--- a/Intermediate Report.docx
+++ b/Intermediate Report.docx
@@ -32,6 +32,8 @@
     <w:p/>
     <w:p/>
     <w:p>
+      <w:bookmarkStart w:id="0" w:name="_GoBack"/>
+      <w:bookmarkEnd w:id="0"/>
       <w:r>
         <w:br w:type="page"/>
       </w:r>
@@ -6791,6 +6793,7 @@
     <w:p/>
     <w:p>
       <w:r>
+        <w:lastRenderedPageBreak/>
         <w:t>ER Diagram Explanation:</w:t>
       </w:r>
     </w:p>
@@ -6861,6 +6864,7 @@
     </w:p>
     <w:p>
       <w:r>
+        <w:lastRenderedPageBreak/>
         <w:t>SQL Pseudo Code</w:t>
       </w:r>
     </w:p>
@@ -6872,12 +6876,318 @@
     </w:p>
     <w:p/>
     <w:p>
-      <w:bookmarkStart w:id="0" w:name="_GoBack"/>
-      <w:bookmarkEnd w:id="0"/>
+      <w:pPr>
+        <w:pStyle w:val="ListParagraph"/>
+        <w:numPr>
+          <w:ilvl w:val="0"/>
+          <w:numId w:val="1"/>
+        </w:numPr>
+      </w:pPr>
+      <w:r>
+        <w:t>Adding New Professor Information</w:t>
+      </w:r>
+      <w:r>
+        <w:t>:</w:t>
+      </w:r>
+    </w:p>
+    <w:p>
+      <w:pPr>
+        <w:ind w:left="720"/>
+      </w:pPr>
+      <w:r>
+        <w:t>Insert the values entered by the user into the instructor table.</w:t>
+      </w:r>
+    </w:p>
+    <w:p>
+      <w:pPr>
+        <w:ind w:left="720"/>
+      </w:pPr>
+      <w:r>
+        <w:t>Code:</w:t>
+      </w:r>
+    </w:p>
+    <w:p>
+      <w:pPr>
+        <w:ind w:left="720"/>
+      </w:pPr>
+      <w:r>
+        <w:t>INSERT INTO instructor(name, dateHired) Values(‘$name’, ‘$dateHired’)</w:t>
+      </w:r>
+    </w:p>
+    <w:p>
+      <w:pPr>
+        <w:ind w:left="720"/>
+      </w:pPr>
+    </w:p>
+    <w:p>
+      <w:pPr>
+        <w:pStyle w:val="ListParagraph"/>
+        <w:numPr>
+          <w:ilvl w:val="0"/>
+          <w:numId w:val="1"/>
+        </w:numPr>
+      </w:pPr>
+      <w:r>
+        <w:t>Adding a Section</w:t>
+      </w:r>
+    </w:p>
+    <w:p>
+      <w:pPr>
+        <w:pStyle w:val="ListParagraph"/>
+      </w:pPr>
+      <w:r>
+        <w:t>Not yet implemented</w:t>
+      </w:r>
+    </w:p>
+    <w:p>
+      <w:pPr>
+        <w:pStyle w:val="ListParagraph"/>
+        <w:numPr>
+          <w:ilvl w:val="0"/>
+          <w:numId w:val="1"/>
+        </w:numPr>
+      </w:pPr>
+      <w:r>
+        <w:t>Input the TA/Grader Information</w:t>
+      </w:r>
+    </w:p>
+    <w:p>
+      <w:pPr>
+        <w:ind w:left="720"/>
+      </w:pPr>
+      <w:r>
+        <w:t>Update the assign table with the information on the TA that was input by the user. Show that the information has been added.</w:t>
+      </w:r>
+    </w:p>
+    <w:p>
+      <w:pPr>
+        <w:ind w:left="720"/>
+      </w:pPr>
+      <w:r>
+        <w:t>Code:</w:t>
+      </w:r>
+    </w:p>
+    <w:p>
+      <w:pPr>
+        <w:ind w:left="720"/>
+      </w:pPr>
+      <w:r>
+        <w:t>UPDATE assign</w:t>
+      </w:r>
+    </w:p>
+    <w:p>
+      <w:pPr>
+        <w:ind w:left="720"/>
+      </w:pPr>
+      <w:r>
+        <w:t>SET ta_name = ‘$name’, ta_hours = ‘$hours’</w:t>
+      </w:r>
+    </w:p>
+    <w:p>
+      <w:pPr>
+        <w:ind w:left="720"/>
+      </w:pPr>
+      <w:r>
+        <w:t>WHERE assign.crn = ‘$crn’;</w:t>
+      </w:r>
+    </w:p>
+    <w:p>
+      <w:pPr>
+        <w:ind w:left="720"/>
+      </w:pPr>
+    </w:p>
+    <w:p>
+      <w:pPr>
+        <w:ind w:left="720"/>
+      </w:pPr>
+      <w:r>
+        <w:t>SELECT has.code, section.section_num\n</w:t>
+      </w:r>
+    </w:p>
+    <w:p>
+      <w:pPr>
+        <w:ind w:left="720"/>
+      </w:pPr>
+      <w:r>
+        <w:t>FROM has, section\n</w:t>
+      </w:r>
+    </w:p>
+    <w:p>
+      <w:pPr>
+        <w:ind w:left="720"/>
+      </w:pPr>
+      <w:r>
+        <w:t>WHERE section.crn = ‘$crn’ and has.crn = ‘$crn’;</w:t>
+      </w:r>
+    </w:p>
+    <w:p>
+      <w:pPr>
+        <w:ind w:left="720"/>
+      </w:pPr>
+    </w:p>
+    <w:p>
+      <w:pPr>
+        <w:ind w:left="720"/>
+      </w:pPr>
+      <w:r>
+        <w:t>First query is for updating the TA information. The second query is for retrieving the information to display it to the user</w:t>
+      </w:r>
+    </w:p>
+    <w:p>
+      <w:pPr>
+        <w:pStyle w:val="ListParagraph"/>
+        <w:numPr>
+          <w:ilvl w:val="0"/>
+          <w:numId w:val="1"/>
+        </w:numPr>
+      </w:pPr>
+      <w:r>
+        <w:t>Look Up Course in a certain catalog</w:t>
+      </w:r>
+    </w:p>
+    <w:p>
+      <w:pPr>
+        <w:ind w:left="720"/>
+      </w:pPr>
+      <w:r>
+        <w:t>Get the code and title from the course table in the database where the year is the same year that the user had input.</w:t>
+      </w:r>
+    </w:p>
+    <w:p>
+      <w:pPr>
+        <w:ind w:left="720"/>
+      </w:pPr>
+      <w:r>
+        <w:t>Code:</w:t>
+      </w:r>
+    </w:p>
+    <w:p>
+      <w:pPr>
+        <w:ind w:left="720"/>
+      </w:pPr>
+      <w:r>
+        <w:t>SELECT code, title</w:t>
+      </w:r>
+    </w:p>
+    <w:p>
+      <w:pPr>
+        <w:ind w:left="720"/>
+      </w:pPr>
+      <w:r>
+        <w:t>FROM course</w:t>
+      </w:r>
+    </w:p>
+    <w:p>
+      <w:pPr>
+        <w:ind w:left="720"/>
+      </w:pPr>
+      <w:r>
+        <w:t>WHERE year = ‘$year’</w:t>
+      </w:r>
+    </w:p>
+    <w:p/>
+    <w:p>
+      <w:r>
+        <w:t>Professor Queries</w:t>
+      </w:r>
+    </w:p>
+    <w:p>
+      <w:r>
+        <w:tab/>
+        <w:t>Not yet implemented</w:t>
+      </w:r>
+    </w:p>
+    <w:p/>
+    <w:p>
+      <w:r>
+        <w:t>Business Manager</w:t>
+      </w:r>
+    </w:p>
+    <w:p>
+      <w:r>
+        <w:tab/>
+        <w:t>Not yet implemented</w:t>
+      </w:r>
+    </w:p>
+    <w:p>
+      <w:r>
+        <w:br w:type="page"/>
+      </w:r>
+    </w:p>
+    <w:p>
+      <w:r>
+        <w:lastRenderedPageBreak/>
+        <w:t>Design/pseudo code of PHP/MySQL program</w:t>
+      </w:r>
+    </w:p>
+    <w:p/>
+    <w:p/>
+    <w:p/>
+    <w:p>
+      <w:r>
+        <w:t>All of our files follow the same format:</w:t>
+      </w:r>
+    </w:p>
+    <w:p>
+      <w:pPr>
+        <w:pStyle w:val="ListParagraph"/>
+        <w:numPr>
+          <w:ilvl w:val="0"/>
+          <w:numId w:val="2"/>
+        </w:numPr>
+      </w:pPr>
+      <w:r>
+        <w:t>The top is dedicated to the database connections and query implementation</w:t>
+      </w:r>
+    </w:p>
+    <w:p>
+      <w:pPr>
+        <w:pStyle w:val="ListParagraph"/>
+        <w:numPr>
+          <w:ilvl w:val="0"/>
+          <w:numId w:val="2"/>
+        </w:numPr>
+      </w:pPr>
+      <w:r>
+        <w:t xml:space="preserve">The next part is where we layout our page forms </w:t>
+      </w:r>
+    </w:p>
+    <w:p>
+      <w:pPr>
+        <w:pStyle w:val="ListParagraph"/>
+        <w:numPr>
+          <w:ilvl w:val="0"/>
+          <w:numId w:val="2"/>
+        </w:numPr>
+      </w:pPr>
+      <w:r>
+        <w:t>The bottom section is where we may or may not send feedback to the user based on the forms that they submit</w:t>
+      </w:r>
+    </w:p>
+    <w:p/>
+    <w:p/>
+    <w:p/>
+    <w:p/>
+    <w:p/>
+    <w:p/>
+    <w:p/>
+    <w:p/>
+    <w:p>
+      <w:r>
+        <w:t>User Interface Design</w:t>
+      </w:r>
+    </w:p>
+    <w:p/>
+    <w:p/>
+    <w:p/>
+    <w:p>
+      <w:r>
+        <w:t>Our UI is pretty simple. We have text at the top of our page showing the different accounts instead of doing a log in for the different account. Clicking on these account names will bring you to a list of actions you can do from that account. Clicking on those actions will take you to the form where you actually fill out the information and submit the query. At any point you can always navigate backwards to the previous page.</w:t>
+      </w:r>
     </w:p>
     <w:sectPr>
-      <w:footerReference w:type="even" r:id="rId7"/>
-      <w:footerReference w:type="default" r:id="rId8"/>
+      <w:footerReference w:type="even" r:id="rId8"/>
+      <w:footerReference w:type="default" r:id="rId9"/>
       <w:pgSz w:w="12240" w:h="15840"/>
       <w:pgMar w:top="1440" w:right="1800" w:bottom="1440" w:left="1800" w:header="720" w:footer="720" w:gutter="0"/>
       <w:cols w:space="720"/>
@@ -7010,6 +7320,219 @@
     </w:p>
   </w:footnote>
 </w:footnotes>
+</file>
+
+<file path=word/numbering.xml><?xml version="1.0" encoding="utf-8"?>
+<w:numbering xmlns:wpc="http://schemas.microsoft.com/office/word/2010/wordprocessingCanvas" xmlns:mo="http://schemas.microsoft.com/office/mac/office/2008/main" xmlns:mc="http://schemas.openxmlformats.org/markup-compatibility/2006" xmlns:mv="urn:schemas-microsoft-com:mac:vml" xmlns:o="urn:schemas-microsoft-com:office:office" xmlns:r="http://schemas.openxmlformats.org/officeDocument/2006/relationships" xmlns:m="http://schemas.openxmlformats.org/officeDocument/2006/math" xmlns:v="urn:schemas-microsoft-com:vml" xmlns:wp14="http://schemas.microsoft.com/office/word/2010/wordprocessingDrawing" xmlns:wp="http://schemas.openxmlformats.org/drawingml/2006/wordprocessingDrawing" xmlns:w10="urn:schemas-microsoft-com:office:word" xmlns:w="http://schemas.openxmlformats.org/wordprocessingml/2006/main" xmlns:w14="http://schemas.microsoft.com/office/word/2010/wordml" xmlns:wpg="http://schemas.microsoft.com/office/word/2010/wordprocessingGroup" xmlns:wpi="http://schemas.microsoft.com/office/word/2010/wordprocessingInk" xmlns:wne="http://schemas.microsoft.com/office/word/2006/wordml" xmlns:wps="http://schemas.microsoft.com/office/word/2010/wordprocessingShape" mc:Ignorable="w14 wp14">
+  <w:abstractNum w:abstractNumId="0">
+    <w:nsid w:val="6DE8265C"/>
+    <w:multiLevelType w:val="hybridMultilevel"/>
+    <w:tmpl w:val="C09A588A"/>
+    <w:lvl w:ilvl="0" w:tplc="04090001">
+      <w:start w:val="1"/>
+      <w:numFmt w:val="bullet"/>
+      <w:lvlText w:val=""/>
+      <w:lvlJc w:val="left"/>
+      <w:pPr>
+        <w:ind w:left="720" w:hanging="360"/>
+      </w:pPr>
+      <w:rPr>
+        <w:rFonts w:ascii="Symbol" w:hAnsi="Symbol" w:hint="default"/>
+      </w:rPr>
+    </w:lvl>
+    <w:lvl w:ilvl="1" w:tplc="04090003" w:tentative="1">
+      <w:start w:val="1"/>
+      <w:numFmt w:val="bullet"/>
+      <w:lvlText w:val="o"/>
+      <w:lvlJc w:val="left"/>
+      <w:pPr>
+        <w:ind w:left="1440" w:hanging="360"/>
+      </w:pPr>
+      <w:rPr>
+        <w:rFonts w:ascii="Courier New" w:hAnsi="Courier New" w:cs="Courier New" w:hint="default"/>
+      </w:rPr>
+    </w:lvl>
+    <w:lvl w:ilvl="2" w:tplc="04090005" w:tentative="1">
+      <w:start w:val="1"/>
+      <w:numFmt w:val="bullet"/>
+      <w:lvlText w:val=""/>
+      <w:lvlJc w:val="left"/>
+      <w:pPr>
+        <w:ind w:left="2160" w:hanging="360"/>
+      </w:pPr>
+      <w:rPr>
+        <w:rFonts w:ascii="Wingdings" w:hAnsi="Wingdings" w:hint="default"/>
+      </w:rPr>
+    </w:lvl>
+    <w:lvl w:ilvl="3" w:tplc="04090001" w:tentative="1">
+      <w:start w:val="1"/>
+      <w:numFmt w:val="bullet"/>
+      <w:lvlText w:val=""/>
+      <w:lvlJc w:val="left"/>
+      <w:pPr>
+        <w:ind w:left="2880" w:hanging="360"/>
+      </w:pPr>
+      <w:rPr>
+        <w:rFonts w:ascii="Symbol" w:hAnsi="Symbol" w:hint="default"/>
+      </w:rPr>
+    </w:lvl>
+    <w:lvl w:ilvl="4" w:tplc="04090003" w:tentative="1">
+      <w:start w:val="1"/>
+      <w:numFmt w:val="bullet"/>
+      <w:lvlText w:val="o"/>
+      <w:lvlJc w:val="left"/>
+      <w:pPr>
+        <w:ind w:left="3600" w:hanging="360"/>
+      </w:pPr>
+      <w:rPr>
+        <w:rFonts w:ascii="Courier New" w:hAnsi="Courier New" w:cs="Courier New" w:hint="default"/>
+      </w:rPr>
+    </w:lvl>
+    <w:lvl w:ilvl="5" w:tplc="04090005" w:tentative="1">
+      <w:start w:val="1"/>
+      <w:numFmt w:val="bullet"/>
+      <w:lvlText w:val=""/>
+      <w:lvlJc w:val="left"/>
+      <w:pPr>
+        <w:ind w:left="4320" w:hanging="360"/>
+      </w:pPr>
+      <w:rPr>
+        <w:rFonts w:ascii="Wingdings" w:hAnsi="Wingdings" w:hint="default"/>
+      </w:rPr>
+    </w:lvl>
+    <w:lvl w:ilvl="6" w:tplc="04090001" w:tentative="1">
+      <w:start w:val="1"/>
+      <w:numFmt w:val="bullet"/>
+      <w:lvlText w:val=""/>
+      <w:lvlJc w:val="left"/>
+      <w:pPr>
+        <w:ind w:left="5040" w:hanging="360"/>
+      </w:pPr>
+      <w:rPr>
+        <w:rFonts w:ascii="Symbol" w:hAnsi="Symbol" w:hint="default"/>
+      </w:rPr>
+    </w:lvl>
+    <w:lvl w:ilvl="7" w:tplc="04090003" w:tentative="1">
+      <w:start w:val="1"/>
+      <w:numFmt w:val="bullet"/>
+      <w:lvlText w:val="o"/>
+      <w:lvlJc w:val="left"/>
+      <w:pPr>
+        <w:ind w:left="5760" w:hanging="360"/>
+      </w:pPr>
+      <w:rPr>
+        <w:rFonts w:ascii="Courier New" w:hAnsi="Courier New" w:cs="Courier New" w:hint="default"/>
+      </w:rPr>
+    </w:lvl>
+    <w:lvl w:ilvl="8" w:tplc="04090005" w:tentative="1">
+      <w:start w:val="1"/>
+      <w:numFmt w:val="bullet"/>
+      <w:lvlText w:val=""/>
+      <w:lvlJc w:val="left"/>
+      <w:pPr>
+        <w:ind w:left="6480" w:hanging="360"/>
+      </w:pPr>
+      <w:rPr>
+        <w:rFonts w:ascii="Wingdings" w:hAnsi="Wingdings" w:hint="default"/>
+      </w:rPr>
+    </w:lvl>
+  </w:abstractNum>
+  <w:abstractNum w:abstractNumId="1">
+    <w:nsid w:val="6EFD364B"/>
+    <w:multiLevelType w:val="hybridMultilevel"/>
+    <w:tmpl w:val="5F20E786"/>
+    <w:lvl w:ilvl="0" w:tplc="04090017">
+      <w:start w:val="1"/>
+      <w:numFmt w:val="lowerLetter"/>
+      <w:lvlText w:val="%1)"/>
+      <w:lvlJc w:val="left"/>
+      <w:pPr>
+        <w:ind w:left="720" w:hanging="360"/>
+      </w:pPr>
+      <w:rPr>
+        <w:rFonts w:hint="default"/>
+      </w:rPr>
+    </w:lvl>
+    <w:lvl w:ilvl="1" w:tplc="04090019">
+      <w:start w:val="1"/>
+      <w:numFmt w:val="lowerLetter"/>
+      <w:lvlText w:val="%2."/>
+      <w:lvlJc w:val="left"/>
+      <w:pPr>
+        <w:ind w:left="1440" w:hanging="360"/>
+      </w:pPr>
+    </w:lvl>
+    <w:lvl w:ilvl="2" w:tplc="0409001B" w:tentative="1">
+      <w:start w:val="1"/>
+      <w:numFmt w:val="lowerRoman"/>
+      <w:lvlText w:val="%3."/>
+      <w:lvlJc w:val="right"/>
+      <w:pPr>
+        <w:ind w:left="2160" w:hanging="180"/>
+      </w:pPr>
+    </w:lvl>
+    <w:lvl w:ilvl="3" w:tplc="0409000F" w:tentative="1">
+      <w:start w:val="1"/>
+      <w:numFmt w:val="decimal"/>
+      <w:lvlText w:val="%4."/>
+      <w:lvlJc w:val="left"/>
+      <w:pPr>
+        <w:ind w:left="2880" w:hanging="360"/>
+      </w:pPr>
+    </w:lvl>
+    <w:lvl w:ilvl="4" w:tplc="04090019" w:tentative="1">
+      <w:start w:val="1"/>
+      <w:numFmt w:val="lowerLetter"/>
+      <w:lvlText w:val="%5."/>
+      <w:lvlJc w:val="left"/>
+      <w:pPr>
+        <w:ind w:left="3600" w:hanging="360"/>
+      </w:pPr>
+    </w:lvl>
+    <w:lvl w:ilvl="5" w:tplc="0409001B" w:tentative="1">
+      <w:start w:val="1"/>
+      <w:numFmt w:val="lowerRoman"/>
+      <w:lvlText w:val="%6."/>
+      <w:lvlJc w:val="right"/>
+      <w:pPr>
+        <w:ind w:left="4320" w:hanging="180"/>
+      </w:pPr>
+    </w:lvl>
+    <w:lvl w:ilvl="6" w:tplc="0409000F" w:tentative="1">
+      <w:start w:val="1"/>
+      <w:numFmt w:val="decimal"/>
+      <w:lvlText w:val="%7."/>
+      <w:lvlJc w:val="left"/>
+      <w:pPr>
+        <w:ind w:left="5040" w:hanging="360"/>
+      </w:pPr>
+    </w:lvl>
+    <w:lvl w:ilvl="7" w:tplc="04090019" w:tentative="1">
+      <w:start w:val="1"/>
+      <w:numFmt w:val="lowerLetter"/>
+      <w:lvlText w:val="%8."/>
+      <w:lvlJc w:val="left"/>
+      <w:pPr>
+        <w:ind w:left="5760" w:hanging="360"/>
+      </w:pPr>
+    </w:lvl>
+    <w:lvl w:ilvl="8" w:tplc="0409001B" w:tentative="1">
+      <w:start w:val="1"/>
+      <w:numFmt w:val="lowerRoman"/>
+      <w:lvlText w:val="%9."/>
+      <w:lvlJc w:val="right"/>
+      <w:pPr>
+        <w:ind w:left="6480" w:hanging="180"/>
+      </w:pPr>
+    </w:lvl>
+  </w:abstractNum>
+  <w:num w:numId="1">
+    <w:abstractNumId w:val="1"/>
+  </w:num>
+  <w:num w:numId="2">
+    <w:abstractNumId w:val="0"/>
+  </w:num>
+</w:numbering>
 </file>
 
 <file path=word/styles.xml><?xml version="1.0" encoding="utf-8"?>
@@ -7223,6 +7746,17 @@
     <w:semiHidden/>
     <w:unhideWhenUsed/>
     <w:rsid w:val="00345CC7"/>
+  </w:style>
+  <w:style w:type="paragraph" w:styleId="ListParagraph">
+    <w:name w:val="List Paragraph"/>
+    <w:basedOn w:val="Normal"/>
+    <w:uiPriority w:val="34"/>
+    <w:qFormat/>
+    <w:rsid w:val="00E92253"/>
+    <w:pPr>
+      <w:ind w:left="720"/>
+      <w:contextualSpacing/>
+    </w:pPr>
   </w:style>
 </w:styles>
 </file>
@@ -7438,6 +7972,17 @@
     <w:semiHidden/>
     <w:unhideWhenUsed/>
     <w:rsid w:val="00345CC7"/>
+  </w:style>
+  <w:style w:type="paragraph" w:styleId="ListParagraph">
+    <w:name w:val="List Paragraph"/>
+    <w:basedOn w:val="Normal"/>
+    <w:uiPriority w:val="34"/>
+    <w:qFormat/>
+    <w:rsid w:val="00E92253"/>
+    <w:pPr>
+      <w:ind w:left="720"/>
+      <w:contextualSpacing/>
+    </w:pPr>
   </w:style>
 </w:styles>
 </file>

</xml_diff>